<commit_message>
CBOE-9170, CBOE-9189, CBOE-9116, CBOE-8975 (#1741)
CBOE-9170: Installation IQ:Need to include the information regarding Oracle dataaccess dll registration in GAC
CBOE-9189: DOC - ODAC installation: Oracle Developer Tools for Visual Studio cannot be installed if Visual Studio is not present
CBOE-9116: Doc: Searching of records with 200 more batches is taking more time for Old reg in IE.
CBOE-8975: DOC - Inventory - Error when click on User Preferences link from Inventory
</commit_message>
<xml_diff>
--- a/subprojects/CBOE 19.1 Hardware Software Guide.docx
+++ b/subprojects/CBOE 19.1 Hardware Software Guide.docx
@@ -491,7 +491,7 @@
       </w:tblPr>
       <w:tblGrid>
         <w:gridCol w:w="1526"/>
-        <w:gridCol w:w="1984"/>
+        <w:gridCol w:w="1843"/>
       </w:tblGrid>
       <w:tr>
         <w:trPr>
@@ -523,7 +523,7 @@
         </w:tc>
         <w:tc>
           <w:tcPr>
-            <w:tcW w:w="1984" w:type="dxa"/>
+            <w:tcW w:w="1843" w:type="dxa"/>
             <w:vAlign w:val="center"/>
           </w:tcPr>
           <w:p>
@@ -539,7 +539,7 @@
                 <w:rFonts w:cs="Arial"/>
                 <w:szCs w:val="20"/>
               </w:rPr>
-              <w:t>August 02</w:t>
+              <w:t>October 09</w:t>
             </w:r>
             <w:r>
               <w:rPr>
@@ -6940,7 +6940,7 @@
                 <w:rFonts w:eastAsia="Times New Roman" w:cs="Arial"/>
                 <w:szCs w:val="20"/>
               </w:rPr>
-              <w:t>12.1.0.1.2 (32-bit)</w:t>
+              <w:t>12.2.0.1.0 (32-bit)</w:t>
             </w:r>
           </w:p>
           <w:p>
@@ -6963,7 +6963,14 @@
                 <w:rFonts w:eastAsia="Times New Roman" w:cs="Arial"/>
                 <w:szCs w:val="20"/>
               </w:rPr>
-              <w:t>12.2.0.1.0 (32-bit)</w:t>
+              <w:t xml:space="preserve">18c </w:t>
+            </w:r>
+            <w:r>
+              <w:rPr>
+                <w:rFonts w:eastAsia="Times New Roman" w:cs="Arial"/>
+                <w:szCs w:val="20"/>
+              </w:rPr>
+              <w:t>(32-bit)</w:t>
             </w:r>
           </w:p>
           <w:p>
@@ -6983,42 +6990,6 @@
                 <w:szCs w:val="20"/>
               </w:rPr>
               <w:t>Note</w:t>
-            </w:r>
-            <w:r>
-              <w:rPr>
-                <w:rFonts w:eastAsia="Times New Roman" w:cs="Arial"/>
-                <w:b/>
-                <w:i/>
-                <w:szCs w:val="20"/>
-              </w:rPr>
-              <w:t xml:space="preserve"> 1</w:t>
-            </w:r>
-            <w:r>
-              <w:rPr>
-                <w:rFonts w:eastAsia="Times New Roman" w:cs="Arial"/>
-                <w:i/>
-                <w:szCs w:val="20"/>
-              </w:rPr>
-              <w:t>: ODAC needs to be installed with ODT (Oracle Developer Tools) component to avoid errors in search registration and system setting pages in Registration.</w:t>
-            </w:r>
-          </w:p>
-          <w:p>
-            <w:pPr>
-              <w:spacing w:before="120" w:after="120" w:line="23" w:lineRule="atLeast"/>
-              <w:rPr>
-                <w:rFonts w:eastAsia="Times New Roman" w:cs="Arial"/>
-                <w:i/>
-                <w:szCs w:val="20"/>
-              </w:rPr>
-            </w:pPr>
-            <w:r>
-              <w:rPr>
-                <w:rFonts w:eastAsia="Times New Roman" w:cs="Arial"/>
-                <w:b/>
-                <w:i/>
-                <w:szCs w:val="20"/>
-              </w:rPr>
-              <w:t>Note 2</w:t>
             </w:r>
             <w:r>
               <w:rPr>
@@ -7067,7 +7038,34 @@
                 <w:rFonts w:eastAsia="Times New Roman" w:cs="Arial"/>
                 <w:szCs w:val="20"/>
               </w:rPr>
-              <w:t xml:space="preserve">11.2.0.3.20 (32-bit) </w:t>
+              <w:t>12.1.0.1.2 (32-bit)</w:t>
+            </w:r>
+          </w:p>
+          <w:p>
+            <w:pPr>
+              <w:spacing w:before="120" w:after="120" w:line="23" w:lineRule="atLeast"/>
+              <w:rPr>
+                <w:rFonts w:eastAsia="Times New Roman" w:cs="Arial"/>
+                <w:i/>
+                <w:szCs w:val="20"/>
+              </w:rPr>
+            </w:pPr>
+            <w:r>
+              <w:rPr>
+                <w:rFonts w:eastAsia="Times New Roman" w:cs="Arial"/>
+                <w:b/>
+                <w:i/>
+                <w:szCs w:val="20"/>
+              </w:rPr>
+              <w:t>Note</w:t>
+            </w:r>
+            <w:r>
+              <w:rPr>
+                <w:rFonts w:eastAsia="Times New Roman" w:cs="Arial"/>
+                <w:i/>
+                <w:szCs w:val="20"/>
+              </w:rPr>
+              <w:t>: ODAC needs to be installed with ODT (Oracle Developer Tools) component to avoid errors in search registration and system setting pages in Registration.</w:t>
             </w:r>
           </w:p>
         </w:tc>
@@ -7171,6 +7169,8 @@
               </w:rPr>
               <w:t>Import Utility (imp.exe)</w:t>
             </w:r>
+            <w:bookmarkStart w:id="19" w:name="_GoBack"/>
+            <w:bookmarkEnd w:id="19"/>
           </w:p>
           <w:p>
             <w:pPr>
@@ -7832,8 +7832,8 @@
           <w:szCs w:val="26"/>
         </w:rPr>
       </w:pPr>
-      <w:bookmarkStart w:id="19" w:name="_Toc283054781"/>
-      <w:bookmarkStart w:id="20" w:name="_Toc3890232"/>
+      <w:bookmarkStart w:id="20" w:name="_Toc283054781"/>
+      <w:bookmarkStart w:id="21" w:name="_Toc3890232"/>
       <w:r>
         <w:rPr>
           <w:rFonts w:ascii="Arial Narrow" w:hAnsi="Arial Narrow" w:cs="Arial"/>
@@ -7842,8 +7842,8 @@
         </w:rPr>
         <w:t>Required Software for Client</w:t>
       </w:r>
-      <w:bookmarkEnd w:id="19"/>
       <w:bookmarkEnd w:id="20"/>
+      <w:bookmarkEnd w:id="21"/>
     </w:p>
     <w:tbl>
       <w:tblPr>
@@ -8042,7 +8042,6 @@
                 <w:rFonts w:eastAsia="Times New Roman" w:cs="Arial"/>
                 <w:szCs w:val="20"/>
               </w:rPr>
-              <w:lastRenderedPageBreak/>
               <w:t xml:space="preserve">Windows </w:t>
             </w:r>
             <w:r>
@@ -8107,7 +8106,6 @@
                 <w:rFonts w:eastAsia="Times New Roman" w:cs="Arial"/>
                 <w:szCs w:val="20"/>
               </w:rPr>
-              <w:lastRenderedPageBreak/>
               <w:t>Windows 7</w:t>
             </w:r>
             <w:r>
@@ -8215,7 +8213,6 @@
                 <w:rFonts w:eastAsia="Times New Roman" w:cs="Arial"/>
                 <w:szCs w:val="20"/>
               </w:rPr>
-              <w:lastRenderedPageBreak/>
               <w:t xml:space="preserve">Windows </w:t>
             </w:r>
             <w:r>
@@ -9647,16 +9644,7 @@
                 <w:rFonts w:eastAsia="Times New Roman" w:cs="Arial"/>
                 <w:szCs w:val="20"/>
               </w:rPr>
-              <w:t xml:space="preserve">ChemDraw ActiveX Enterprise </w:t>
-            </w:r>
-            <w:bookmarkStart w:id="21" w:name="_GoBack"/>
-            <w:bookmarkEnd w:id="21"/>
-            <w:r>
-              <w:rPr>
-                <w:rFonts w:eastAsia="Times New Roman" w:cs="Arial"/>
-                <w:szCs w:val="20"/>
-              </w:rPr>
-              <w:t xml:space="preserve">Constant </w:t>
+              <w:t xml:space="preserve">ChemDraw ActiveX Enterprise Constant </w:t>
             </w:r>
             <w:r>
               <w:rPr>
@@ -9834,7 +9822,6 @@
           <w:rFonts w:ascii="Arial Narrow" w:hAnsi="Arial Narrow" w:cs="Arial"/>
           <w:szCs w:val="28"/>
         </w:rPr>
-        <w:lastRenderedPageBreak/>
         <w:t>Technical Support</w:t>
       </w:r>
       <w:bookmarkEnd w:id="22"/>
@@ -10205,7 +10192,7 @@
                               <w:sz w:val="18"/>
                               <w:szCs w:val="18"/>
                             </w:rPr>
-                            <w:t>9</w:t>
+                            <w:t>7</w:t>
                           </w:r>
                           <w:r>
                             <w:rPr>
@@ -10338,7 +10325,7 @@
                         <w:sz w:val="18"/>
                         <w:szCs w:val="18"/>
                       </w:rPr>
-                      <w:t>9</w:t>
+                      <w:t>7</w:t>
                     </w:r>
                     <w:r>
                       <w:rPr>
@@ -15832,7 +15819,7 @@
 </file>
 
 <file path=customXml/itemProps1.xml><?xml version="1.0" encoding="utf-8"?>
-<ds:datastoreItem xmlns:ds="http://schemas.openxmlformats.org/officeDocument/2006/customXml" ds:itemID="{1CDFDE6E-9A03-4037-95B8-D8B60DB877ED}">
+<ds:datastoreItem xmlns:ds="http://schemas.openxmlformats.org/officeDocument/2006/customXml" ds:itemID="{CC0FF6AB-3AE5-49C9-BD18-651D0289073F}">
   <ds:schemaRefs>
     <ds:schemaRef ds:uri="http://schemas.openxmlformats.org/officeDocument/2006/bibliography"/>
   </ds:schemaRefs>

</xml_diff>